<commit_message>
Formulario de datos y base de datos completo
</commit_message>
<xml_diff>
--- a/practica2.docx
+++ b/practica2.docx
@@ -2,6 +2,323 @@
 <file path=word/document.xml><?xml version="1.0" encoding="utf-8"?>
 <w:document xmlns:wpc="http://schemas.microsoft.com/office/word/2010/wordprocessingCanvas" xmlns:cx="http://schemas.microsoft.com/office/drawing/2014/chartex" xmlns:cx1="http://schemas.microsoft.com/office/drawing/2015/9/8/chartex" xmlns:cx2="http://schemas.microsoft.com/office/drawing/2015/10/21/chartex" xmlns:cx3="http://schemas.microsoft.com/office/drawing/2016/5/9/chartex" xmlns:cx4="http://schemas.microsoft.com/office/drawing/2016/5/10/chartex" xmlns:cx5="http://schemas.microsoft.com/office/drawing/2016/5/11/chartex" xmlns:cx6="http://schemas.microsoft.com/office/drawing/2016/5/12/chartex" xmlns:cx7="http://schemas.microsoft.com/office/drawing/2016/5/13/chartex" xmlns:cx8="http://schemas.microsoft.com/office/drawing/2016/5/14/chartex" xmlns:mc="http://schemas.openxmlformats.org/markup-compatibility/2006" xmlns:aink="http://schemas.microsoft.com/office/drawing/2016/ink" xmlns:am3d="http://schemas.microsoft.com/office/drawing/2017/model3d" xmlns:o="urn:schemas-microsoft-com:office:office" xmlns:oel="http://schemas.microsoft.com/office/2019/extlst" xmlns:r="http://schemas.openxmlformats.org/officeDocument/2006/relationships" xmlns:m="http://schemas.openxmlformats.org/officeDocument/2006/math" xmlns:v="urn:schemas-microsoft-com:vml" xmlns:wp14="http://schemas.microsoft.com/office/word/2010/wordprocessingDrawing" xmlns:wp="http://schemas.openxmlformats.org/drawingml/2006/wordprocessingDrawing" xmlns:w10="urn:schemas-microsoft-com:office:word" xmlns:w="http://schemas.openxmlformats.org/wordprocessingml/2006/main" xmlns:w14="http://schemas.microsoft.com/office/word/2010/wordml" xmlns:w15="http://schemas.microsoft.com/office/word/2012/wordml" xmlns:w16cex="http://schemas.microsoft.com/office/word/2018/wordml/cex" xmlns:w16cid="http://schemas.microsoft.com/office/word/2016/wordml/cid" xmlns:w16="http://schemas.microsoft.com/office/word/2018/wordml" xmlns:w16du="http://schemas.microsoft.com/office/word/2023/wordml/word16du" xmlns:w16sdtdh="http://schemas.microsoft.com/office/word/2020/wordml/sdtdatahash" xmlns:w16se="http://schemas.microsoft.com/office/word/2015/wordml/symex" xmlns:wpg="http://schemas.microsoft.com/office/word/2010/wordprocessingGroup" xmlns:wpi="http://schemas.microsoft.com/office/word/2010/wordprocessingInk" xmlns:wne="http://schemas.microsoft.com/office/word/2006/wordml" xmlns:wps="http://schemas.microsoft.com/office/word/2010/wordprocessingShape" mc:Ignorable="w14 w15 w16se w16cid w16 w16cex w16sdtdh w16du wp14">
   <w:body>
+    <w:tbl>
+      <w:tblPr>
+        <w:tblStyle w:val="Tablaconcuadrcula"/>
+        <w:tblW w:w="0" w:type="auto"/>
+        <w:tblLook w:val="04A0" w:firstRow="1" w:lastRow="0" w:firstColumn="1" w:lastColumn="0" w:noHBand="0" w:noVBand="1"/>
+      </w:tblPr>
+      <w:tblGrid>
+        <w:gridCol w:w="1025"/>
+        <w:gridCol w:w="393"/>
+        <w:gridCol w:w="2089"/>
+        <w:gridCol w:w="780"/>
+        <w:gridCol w:w="1112"/>
+        <w:gridCol w:w="3095"/>
+      </w:tblGrid>
+      <w:tr>
+        <w:trPr>
+          <w:trHeight w:val="454"/>
+        </w:trPr>
+        <w:tc>
+          <w:tcPr>
+            <w:tcW w:w="1024" w:type="dxa"/>
+            <w:vAlign w:val="center"/>
+          </w:tcPr>
+          <w:p>
+            <w:pPr>
+              <w:rPr>
+                <w:b/>
+                <w:bCs/>
+              </w:rPr>
+            </w:pPr>
+            <w:r>
+              <w:rPr>
+                <w:b/>
+                <w:bCs/>
+              </w:rPr>
+              <w:t>Nombre:</w:t>
+            </w:r>
+          </w:p>
+        </w:tc>
+        <w:tc>
+          <w:tcPr>
+            <w:tcW w:w="3246" w:type="dxa"/>
+            <w:gridSpan w:val="3"/>
+            <w:vAlign w:val="center"/>
+          </w:tcPr>
+          <w:sdt>
+            <w:sdtPr>
+              <w:alias w:val="Nombre"/>
+              <w:tag w:val="Nombre"/>
+              <w:id w:val="-1596623008"/>
+              <w:lock w:val="sdtLocked"/>
+              <w:placeholder>
+                <w:docPart w:val="BDAA50A5586A48E68DCDBD6F9755926B"/>
+              </w:placeholder>
+              <w15:color w:val="000000"/>
+            </w:sdtPr>
+            <w:sdtContent>
+              <w:p>
+                <w:r>
+                  <w:t>Alejandro Ariel</w:t>
+                </w:r>
+              </w:p>
+            </w:sdtContent>
+          </w:sdt>
+        </w:tc>
+        <w:tc>
+          <w:tcPr>
+            <w:tcW w:w="1112" w:type="dxa"/>
+            <w:vAlign w:val="center"/>
+          </w:tcPr>
+          <w:p>
+            <w:pPr>
+              <w:rPr>
+                <w:b/>
+                <w:bCs/>
+              </w:rPr>
+            </w:pPr>
+            <w:r>
+              <w:rPr>
+                <w:b/>
+                <w:bCs/>
+              </w:rPr>
+              <w:t>Apellido:</w:t>
+            </w:r>
+          </w:p>
+        </w:tc>
+        <w:tc>
+          <w:tcPr>
+            <w:tcW w:w="3112" w:type="dxa"/>
+            <w:vAlign w:val="center"/>
+          </w:tcPr>
+          <w:sdt>
+            <w:sdtPr>
+              <w:alias w:val="Apellido"/>
+              <w:tag w:val="Apellido"/>
+              <w:id w:val="154112795"/>
+              <w:placeholder>
+                <w:docPart w:val="F42401F6E2F04133BD2BB80233BE578F"/>
+              </w:placeholder>
+              <w15:color w:val="000000"/>
+            </w:sdtPr>
+            <w:sdtContent>
+              <w:p>
+                <w:r>
+                  <w:t>Uñate</w:t>
+                </w:r>
+              </w:p>
+            </w:sdtContent>
+          </w:sdt>
+        </w:tc>
+      </w:tr>
+      <w:tr>
+        <w:trPr>
+          <w:trHeight w:val="454"/>
+        </w:trPr>
+        <w:tc>
+          <w:tcPr>
+            <w:tcW w:w="1423" w:type="dxa"/>
+            <w:gridSpan w:val="2"/>
+            <w:vAlign w:val="center"/>
+          </w:tcPr>
+          <w:p>
+            <w:pPr>
+              <w:rPr>
+                <w:b/>
+                <w:bCs/>
+              </w:rPr>
+            </w:pPr>
+            <w:r>
+              <w:rPr>
+                <w:b/>
+                <w:bCs/>
+              </w:rPr>
+              <w:t>Sexo</w:t>
+            </w:r>
+            <w:r>
+              <w:rPr>
+                <w:b/>
+                <w:bCs/>
+              </w:rPr>
+              <w:t>:</w:t>
+            </w:r>
+          </w:p>
+        </w:tc>
+        <w:tc>
+          <w:tcPr>
+            <w:tcW w:w="2116" w:type="dxa"/>
+          </w:tcPr>
+          <w:p/>
+        </w:tc>
+        <w:tc>
+          <w:tcPr>
+            <w:tcW w:w="731" w:type="dxa"/>
+            <w:vAlign w:val="center"/>
+          </w:tcPr>
+          <w:p>
+            <w:pPr>
+              <w:jc w:val="right"/>
+              <w:rPr>
+                <w:b/>
+                <w:bCs/>
+              </w:rPr>
+            </w:pPr>
+            <w:r>
+              <w:rPr>
+                <w:b/>
+                <w:bCs/>
+              </w:rPr>
+              <w:t>Email:</w:t>
+            </w:r>
+          </w:p>
+        </w:tc>
+        <w:tc>
+          <w:tcPr>
+            <w:tcW w:w="4224" w:type="dxa"/>
+            <w:gridSpan w:val="2"/>
+            <w:vAlign w:val="center"/>
+          </w:tcPr>
+          <w:sdt>
+            <w:sdtPr>
+              <w:alias w:val="Email"/>
+              <w:tag w:val="Email"/>
+              <w:id w:val="-874779929"/>
+              <w:placeholder>
+                <w:docPart w:val="B0B199CB86854597A1BC4FF4B65AC486"/>
+              </w:placeholder>
+              <w15:color w:val="000000"/>
+            </w:sdtPr>
+            <w:sdtContent>
+              <w:p>
+                <w:r>
+                  <w:t>arielalejandrounate@gmail.com</w:t>
+                </w:r>
+              </w:p>
+            </w:sdtContent>
+          </w:sdt>
+        </w:tc>
+      </w:tr>
+      <w:tr>
+        <w:trPr>
+          <w:trHeight w:val="454"/>
+        </w:trPr>
+        <w:tc>
+          <w:tcPr>
+            <w:tcW w:w="4270" w:type="dxa"/>
+            <w:gridSpan w:val="4"/>
+          </w:tcPr>
+          <w:p/>
+        </w:tc>
+        <w:tc>
+          <w:tcPr>
+            <w:tcW w:w="4224" w:type="dxa"/>
+            <w:gridSpan w:val="2"/>
+          </w:tcPr>
+          <w:p/>
+        </w:tc>
+      </w:tr>
+      <w:tr>
+        <w:trPr>
+          <w:trHeight w:val="454"/>
+        </w:trPr>
+        <w:tc>
+          <w:tcPr>
+            <w:tcW w:w="4270" w:type="dxa"/>
+            <w:gridSpan w:val="4"/>
+          </w:tcPr>
+          <w:p/>
+        </w:tc>
+        <w:tc>
+          <w:tcPr>
+            <w:tcW w:w="4224" w:type="dxa"/>
+            <w:gridSpan w:val="2"/>
+          </w:tcPr>
+          <w:p/>
+        </w:tc>
+      </w:tr>
+      <w:tr>
+        <w:trPr>
+          <w:trHeight w:val="454"/>
+        </w:trPr>
+        <w:tc>
+          <w:tcPr>
+            <w:tcW w:w="4270" w:type="dxa"/>
+            <w:gridSpan w:val="4"/>
+          </w:tcPr>
+          <w:p/>
+        </w:tc>
+        <w:tc>
+          <w:tcPr>
+            <w:tcW w:w="4224" w:type="dxa"/>
+            <w:gridSpan w:val="2"/>
+          </w:tcPr>
+          <w:p/>
+        </w:tc>
+      </w:tr>
+      <w:tr>
+        <w:trPr>
+          <w:trHeight w:val="454"/>
+        </w:trPr>
+        <w:tc>
+          <w:tcPr>
+            <w:tcW w:w="4270" w:type="dxa"/>
+            <w:gridSpan w:val="4"/>
+          </w:tcPr>
+          <w:p/>
+        </w:tc>
+        <w:tc>
+          <w:tcPr>
+            <w:tcW w:w="4224" w:type="dxa"/>
+            <w:gridSpan w:val="2"/>
+          </w:tcPr>
+          <w:p/>
+        </w:tc>
+      </w:tr>
+      <w:tr>
+        <w:trPr>
+          <w:trHeight w:val="454"/>
+        </w:trPr>
+        <w:tc>
+          <w:tcPr>
+            <w:tcW w:w="4270" w:type="dxa"/>
+            <w:gridSpan w:val="4"/>
+          </w:tcPr>
+          <w:p/>
+        </w:tc>
+        <w:tc>
+          <w:tcPr>
+            <w:tcW w:w="4224" w:type="dxa"/>
+            <w:gridSpan w:val="2"/>
+          </w:tcPr>
+          <w:p/>
+        </w:tc>
+      </w:tr>
+      <w:tr>
+        <w:trPr>
+          <w:trHeight w:val="454"/>
+        </w:trPr>
+        <w:tc>
+          <w:tcPr>
+            <w:tcW w:w="4270" w:type="dxa"/>
+            <w:gridSpan w:val="4"/>
+          </w:tcPr>
+          <w:p/>
+        </w:tc>
+        <w:tc>
+          <w:tcPr>
+            <w:tcW w:w="4224" w:type="dxa"/>
+            <w:gridSpan w:val="2"/>
+          </w:tcPr>
+          <w:p/>
+        </w:tc>
+      </w:tr>
+    </w:tbl>
+    <w:p/>
+    <w:p/>
+    <w:p/>
+    <w:p/>
     <w:p/>
     <w:sectPr>
       <w:pgSz w:w="11906" w:h="16838"/>
@@ -441,7 +758,697 @@
     <w:semiHidden/>
     <w:unhideWhenUsed/>
   </w:style>
+  <w:style w:type="character" w:styleId="Textodelmarcadordeposicin">
+    <w:name w:val="Placeholder Text"/>
+    <w:basedOn w:val="Fuentedeprrafopredeter"/>
+    <w:uiPriority w:val="99"/>
+    <w:semiHidden/>
+    <w:rsid w:val="000D4205"/>
+    <w:rPr>
+      <w:color w:val="666666"/>
+    </w:rPr>
+  </w:style>
+  <w:style w:type="table" w:styleId="Tablaconcuadrcula">
+    <w:name w:val="Table Grid"/>
+    <w:basedOn w:val="Tablanormal"/>
+    <w:uiPriority w:val="39"/>
+    <w:rsid w:val="00AB653D"/>
+    <w:pPr>
+      <w:spacing w:after="0" w:line="240" w:lineRule="auto"/>
+    </w:pPr>
+    <w:tblPr>
+      <w:tblBorders>
+        <w:top w:val="single" w:sz="4" w:space="0" w:color="auto"/>
+        <w:left w:val="single" w:sz="4" w:space="0" w:color="auto"/>
+        <w:bottom w:val="single" w:sz="4" w:space="0" w:color="auto"/>
+        <w:right w:val="single" w:sz="4" w:space="0" w:color="auto"/>
+        <w:insideH w:val="single" w:sz="4" w:space="0" w:color="auto"/>
+        <w:insideV w:val="single" w:sz="4" w:space="0" w:color="auto"/>
+      </w:tblBorders>
+    </w:tblPr>
+  </w:style>
 </w:styles>
+</file>
+
+<file path=word/glossary/document.xml><?xml version="1.0" encoding="utf-8"?>
+<w:glossaryDocument xmlns:wpc="http://schemas.microsoft.com/office/word/2010/wordprocessingCanvas" xmlns:cx="http://schemas.microsoft.com/office/drawing/2014/chartex" xmlns:cx1="http://schemas.microsoft.com/office/drawing/2015/9/8/chartex" xmlns:cx2="http://schemas.microsoft.com/office/drawing/2015/10/21/chartex" xmlns:cx3="http://schemas.microsoft.com/office/drawing/2016/5/9/chartex" xmlns:cx4="http://schemas.microsoft.com/office/drawing/2016/5/10/chartex" xmlns:cx5="http://schemas.microsoft.com/office/drawing/2016/5/11/chartex" xmlns:cx6="http://schemas.microsoft.com/office/drawing/2016/5/12/chartex" xmlns:cx7="http://schemas.microsoft.com/office/drawing/2016/5/13/chartex" xmlns:cx8="http://schemas.microsoft.com/office/drawing/2016/5/14/chartex" xmlns:mc="http://schemas.openxmlformats.org/markup-compatibility/2006" xmlns:aink="http://schemas.microsoft.com/office/drawing/2016/ink" xmlns:am3d="http://schemas.microsoft.com/office/drawing/2017/model3d" xmlns:o="urn:schemas-microsoft-com:office:office" xmlns:oel="http://schemas.microsoft.com/office/2019/extlst" xmlns:r="http://schemas.openxmlformats.org/officeDocument/2006/relationships" xmlns:m="http://schemas.openxmlformats.org/officeDocument/2006/math" xmlns:v="urn:schemas-microsoft-com:vml" xmlns:wp14="http://schemas.microsoft.com/office/word/2010/wordprocessingDrawing" xmlns:wp="http://schemas.openxmlformats.org/drawingml/2006/wordprocessingDrawing" xmlns:w10="urn:schemas-microsoft-com:office:word" xmlns:w="http://schemas.openxmlformats.org/wordprocessingml/2006/main" xmlns:w14="http://schemas.microsoft.com/office/word/2010/wordml" xmlns:w15="http://schemas.microsoft.com/office/word/2012/wordml" xmlns:w16cex="http://schemas.microsoft.com/office/word/2018/wordml/cex" xmlns:w16cid="http://schemas.microsoft.com/office/word/2016/wordml/cid" xmlns:w16="http://schemas.microsoft.com/office/word/2018/wordml" xmlns:w16du="http://schemas.microsoft.com/office/word/2023/wordml/word16du" xmlns:w16sdtdh="http://schemas.microsoft.com/office/word/2020/wordml/sdtdatahash" xmlns:w16se="http://schemas.microsoft.com/office/word/2015/wordml/symex" xmlns:wpg="http://schemas.microsoft.com/office/word/2010/wordprocessingGroup" xmlns:wpi="http://schemas.microsoft.com/office/word/2010/wordprocessingInk" xmlns:wne="http://schemas.microsoft.com/office/word/2006/wordml" xmlns:wps="http://schemas.microsoft.com/office/word/2010/wordprocessingShape" mc:Ignorable="w14 w15 w16se w16cid w16 w16cex w16sdtdh w16du wp14">
+  <w:docParts>
+    <w:docPart>
+      <w:docPartPr>
+        <w:name w:val="BDAA50A5586A48E68DCDBD6F9755926B"/>
+        <w:category>
+          <w:name w:val="General"/>
+          <w:gallery w:val="placeholder"/>
+        </w:category>
+        <w:types>
+          <w:type w:val="bbPlcHdr"/>
+        </w:types>
+        <w:behaviors>
+          <w:behavior w:val="content"/>
+        </w:behaviors>
+        <w:guid w:val="{2477854E-EE96-4622-A8BE-CA8761494BD0}"/>
+      </w:docPartPr>
+      <w:docPartBody>
+        <w:p>
+          <w:pPr>
+            <w:pStyle w:val="BDAA50A5586A48E68DCDBD6F9755926B"/>
+          </w:pPr>
+          <w:r>
+            <w:rPr>
+              <w:rStyle w:val="Textodelmarcadordeposicin"/>
+            </w:rPr>
+            <w:t>Haga clic o pulse aquí para escribir texto.</w:t>
+          </w:r>
+        </w:p>
+      </w:docPartBody>
+    </w:docPart>
+    <w:docPart>
+      <w:docPartPr>
+        <w:name w:val="F42401F6E2F04133BD2BB80233BE578F"/>
+        <w:category>
+          <w:name w:val="General"/>
+          <w:gallery w:val="placeholder"/>
+        </w:category>
+        <w:types>
+          <w:type w:val="bbPlcHdr"/>
+        </w:types>
+        <w:behaviors>
+          <w:behavior w:val="content"/>
+        </w:behaviors>
+        <w:guid w:val="{6B6D83E0-5F6C-4FC0-959D-B76E5E4A1C1C}"/>
+      </w:docPartPr>
+      <w:docPartBody>
+        <w:p>
+          <w:pPr>
+            <w:pStyle w:val="F42401F6E2F04133BD2BB80233BE578F"/>
+          </w:pPr>
+          <w:r>
+            <w:rPr>
+              <w:rStyle w:val="Textodelmarcadordeposicin"/>
+            </w:rPr>
+            <w:t>Haga clic o pulse aquí para escribir texto.</w:t>
+          </w:r>
+        </w:p>
+      </w:docPartBody>
+    </w:docPart>
+    <w:docPart>
+      <w:docPartPr>
+        <w:name w:val="B0B199CB86854597A1BC4FF4B65AC486"/>
+        <w:category>
+          <w:name w:val="General"/>
+          <w:gallery w:val="placeholder"/>
+        </w:category>
+        <w:types>
+          <w:type w:val="bbPlcHdr"/>
+        </w:types>
+        <w:behaviors>
+          <w:behavior w:val="content"/>
+        </w:behaviors>
+        <w:guid w:val="{CDC72041-871B-4383-ABA4-60314B5DCE07}"/>
+      </w:docPartPr>
+      <w:docPartBody>
+        <w:p>
+          <w:pPr>
+            <w:pStyle w:val="B0B199CB86854597A1BC4FF4B65AC486"/>
+          </w:pPr>
+          <w:r>
+            <w:rPr>
+              <w:rStyle w:val="Textodelmarcadordeposicin"/>
+            </w:rPr>
+            <w:t>Haga clic o pulse aquí para escribir texto.</w:t>
+          </w:r>
+        </w:p>
+      </w:docPartBody>
+    </w:docPart>
+  </w:docParts>
+</w:glossaryDocument>
+</file>
+
+<file path=word/glossary/fontTable.xml><?xml version="1.0" encoding="utf-8"?>
+<w:fonts xmlns:mc="http://schemas.openxmlformats.org/markup-compatibility/2006" xmlns:r="http://schemas.openxmlformats.org/officeDocument/2006/relationships" xmlns:w="http://schemas.openxmlformats.org/wordprocessingml/2006/main" xmlns:w14="http://schemas.microsoft.com/office/word/2010/wordml" xmlns:w15="http://schemas.microsoft.com/office/word/2012/wordml" xmlns:w16cex="http://schemas.microsoft.com/office/word/2018/wordml/cex" xmlns:w16cid="http://schemas.microsoft.com/office/word/2016/wordml/cid" xmlns:w16="http://schemas.microsoft.com/office/word/2018/wordml" xmlns:w16du="http://schemas.microsoft.com/office/word/2023/wordml/word16du" xmlns:w16sdtdh="http://schemas.microsoft.com/office/word/2020/wordml/sdtdatahash" xmlns:w16se="http://schemas.microsoft.com/office/word/2015/wordml/symex" mc:Ignorable="w14 w15 w16se w16cid w16 w16cex w16sdtdh w16du">
+  <w:font w:name="Calibri">
+    <w:panose1 w:val="020F0502020204030204"/>
+    <w:charset w:val="00"/>
+    <w:family w:val="swiss"/>
+    <w:pitch w:val="variable"/>
+    <w:sig w:usb0="E4002EFF" w:usb1="C000247B" w:usb2="00000009" w:usb3="00000000" w:csb0="000001FF" w:csb1="00000000"/>
+  </w:font>
+  <w:font w:name="Times New Roman">
+    <w:panose1 w:val="02020603050405020304"/>
+    <w:charset w:val="00"/>
+    <w:family w:val="roman"/>
+    <w:pitch w:val="variable"/>
+    <w:sig w:usb0="E0002EFF" w:usb1="C000785B" w:usb2="00000009" w:usb3="00000000" w:csb0="000001FF" w:csb1="00000000"/>
+  </w:font>
+  <w:font w:name="Calibri Light">
+    <w:panose1 w:val="020F0302020204030204"/>
+    <w:charset w:val="00"/>
+    <w:family w:val="swiss"/>
+    <w:pitch w:val="variable"/>
+    <w:sig w:usb0="E4002EFF" w:usb1="C000247B" w:usb2="00000009" w:usb3="00000000" w:csb0="000001FF" w:csb1="00000000"/>
+  </w:font>
+</w:fonts>
+</file>
+
+<file path=word/glossary/settings.xml><?xml version="1.0" encoding="utf-8"?>
+<w:settings xmlns:mc="http://schemas.openxmlformats.org/markup-compatibility/2006" xmlns:o="urn:schemas-microsoft-com:office:office" xmlns:r="http://schemas.openxmlformats.org/officeDocument/2006/relationships" xmlns:m="http://schemas.openxmlformats.org/officeDocument/2006/math" xmlns:v="urn:schemas-microsoft-com:vml" xmlns:w10="urn:schemas-microsoft-com:office:word" xmlns:w="http://schemas.openxmlformats.org/wordprocessingml/2006/main" xmlns:w14="http://schemas.microsoft.com/office/word/2010/wordml" xmlns:w15="http://schemas.microsoft.com/office/word/2012/wordml" xmlns:w16cex="http://schemas.microsoft.com/office/word/2018/wordml/cex" xmlns:w16cid="http://schemas.microsoft.com/office/word/2016/wordml/cid" xmlns:w16="http://schemas.microsoft.com/office/word/2018/wordml" xmlns:w16du="http://schemas.microsoft.com/office/word/2023/wordml/word16du" xmlns:w16sdtdh="http://schemas.microsoft.com/office/word/2020/wordml/sdtdatahash" xmlns:w16se="http://schemas.microsoft.com/office/word/2015/wordml/symex" xmlns:sl="http://schemas.openxmlformats.org/schemaLibrary/2006/main" mc:Ignorable="w14 w15 w16se w16cid w16 w16cex w16sdtdh w16du">
+  <w:view w:val="normal"/>
+  <w:defaultTabStop w:val="708"/>
+  <w:hyphenationZone w:val="425"/>
+  <w:characterSpacingControl w:val="doNotCompress"/>
+  <w:compat>
+    <w:useFELayout/>
+    <w:compatSetting w:name="compatibilityMode" w:uri="http://schemas.microsoft.com/office/word" w:val="15"/>
+    <w:compatSetting w:name="overrideTableStyleFontSizeAndJustification" w:uri="http://schemas.microsoft.com/office/word" w:val="1"/>
+    <w:compatSetting w:name="enableOpenTypeFeatures" w:uri="http://schemas.microsoft.com/office/word" w:val="1"/>
+    <w:compatSetting w:name="doNotFlipMirrorIndents" w:uri="http://schemas.microsoft.com/office/word" w:val="1"/>
+    <w:compatSetting w:name="differentiateMultirowTableHeaders" w:uri="http://schemas.microsoft.com/office/word" w:val="1"/>
+    <w:compatSetting w:name="useWord2013TrackBottomHyphenation" w:uri="http://schemas.microsoft.com/office/word" w:val="0"/>
+  </w:compat>
+  <w:rsids>
+    <w:rsidRoot w:val="00AB1315"/>
+    <w:rsid w:val="007E118D"/>
+    <w:rsid w:val="00AB1315"/>
+  </w:rsids>
+  <m:mathPr>
+    <m:mathFont m:val="Cambria Math"/>
+    <m:brkBin m:val="before"/>
+    <m:brkBinSub m:val="--"/>
+    <m:smallFrac m:val="0"/>
+    <m:dispDef/>
+    <m:lMargin m:val="0"/>
+    <m:rMargin m:val="0"/>
+    <m:defJc m:val="centerGroup"/>
+    <m:wrapIndent m:val="1440"/>
+    <m:intLim m:val="subSup"/>
+    <m:naryLim m:val="undOvr"/>
+  </m:mathPr>
+  <w:themeFontLang w:val="es-AR"/>
+  <w:clrSchemeMapping w:bg1="light1" w:t1="dark1" w:bg2="light2" w:t2="dark2" w:accent1="accent1" w:accent2="accent2" w:accent3="accent3" w:accent4="accent4" w:accent5="accent5" w:accent6="accent6" w:hyperlink="hyperlink" w:followedHyperlink="followedHyperlink"/>
+  <w:decimalSymbol w:val=","/>
+  <w:listSeparator w:val=";"/>
+  <w15:chartTrackingRefBased/>
+</w:settings>
+</file>
+
+<file path=word/glossary/styles.xml><?xml version="1.0" encoding="utf-8"?>
+<w:styles xmlns:mc="http://schemas.openxmlformats.org/markup-compatibility/2006" xmlns:r="http://schemas.openxmlformats.org/officeDocument/2006/relationships" xmlns:w="http://schemas.openxmlformats.org/wordprocessingml/2006/main" xmlns:w14="http://schemas.microsoft.com/office/word/2010/wordml" xmlns:w15="http://schemas.microsoft.com/office/word/2012/wordml" xmlns:w16cex="http://schemas.microsoft.com/office/word/2018/wordml/cex" xmlns:w16cid="http://schemas.microsoft.com/office/word/2016/wordml/cid" xmlns:w16="http://schemas.microsoft.com/office/word/2018/wordml" xmlns:w16du="http://schemas.microsoft.com/office/word/2023/wordml/word16du" xmlns:w16sdtdh="http://schemas.microsoft.com/office/word/2020/wordml/sdtdatahash" xmlns:w16se="http://schemas.microsoft.com/office/word/2015/wordml/symex" mc:Ignorable="w14 w15 w16se w16cid w16 w16cex w16sdtdh w16du">
+  <w:docDefaults>
+    <w:rPrDefault>
+      <w:rPr>
+        <w:rFonts w:asciiTheme="minorHAnsi" w:eastAsiaTheme="minorEastAsia" w:hAnsiTheme="minorHAnsi" w:cstheme="minorBidi"/>
+        <w:kern w:val="2"/>
+        <w:sz w:val="22"/>
+        <w:szCs w:val="22"/>
+        <w:lang w:val="es-AR" w:eastAsia="es-AR" w:bidi="ar-SA"/>
+        <w14:ligatures w14:val="standardContextual"/>
+      </w:rPr>
+    </w:rPrDefault>
+    <w:pPrDefault>
+      <w:pPr>
+        <w:spacing w:after="160" w:line="259" w:lineRule="auto"/>
+      </w:pPr>
+    </w:pPrDefault>
+  </w:docDefaults>
+  <w:latentStyles w:defLockedState="0" w:defUIPriority="99" w:defSemiHidden="0" w:defUnhideWhenUsed="0" w:defQFormat="0" w:count="376">
+    <w:lsdException w:name="Normal" w:uiPriority="0" w:qFormat="1"/>
+    <w:lsdException w:name="heading 1" w:uiPriority="9" w:qFormat="1"/>
+    <w:lsdException w:name="heading 2" w:semiHidden="1" w:uiPriority="9" w:unhideWhenUsed="1" w:qFormat="1"/>
+    <w:lsdException w:name="heading 3" w:semiHidden="1" w:uiPriority="9" w:unhideWhenUsed="1" w:qFormat="1"/>
+    <w:lsdException w:name="heading 4" w:semiHidden="1" w:uiPriority="9" w:unhideWhenUsed="1" w:qFormat="1"/>
+    <w:lsdException w:name="heading 5" w:semiHidden="1" w:uiPriority="9" w:unhideWhenUsed="1" w:qFormat="1"/>
+    <w:lsdException w:name="heading 6" w:semiHidden="1" w:uiPriority="9" w:unhideWhenUsed="1" w:qFormat="1"/>
+    <w:lsdException w:name="heading 7" w:semiHidden="1" w:uiPriority="9" w:unhideWhenUsed="1" w:qFormat="1"/>
+    <w:lsdException w:name="heading 8" w:semiHidden="1" w:uiPriority="9" w:unhideWhenUsed="1" w:qFormat="1"/>
+    <w:lsdException w:name="heading 9" w:semiHidden="1" w:uiPriority="9" w:unhideWhenUsed="1" w:qFormat="1"/>
+    <w:lsdException w:name="index 1" w:semiHidden="1" w:unhideWhenUsed="1"/>
+    <w:lsdException w:name="index 2" w:semiHidden="1" w:unhideWhenUsed="1"/>
+    <w:lsdException w:name="index 3" w:semiHidden="1" w:unhideWhenUsed="1"/>
+    <w:lsdException w:name="index 4" w:semiHidden="1" w:unhideWhenUsed="1"/>
+    <w:lsdException w:name="index 5" w:semiHidden="1" w:unhideWhenUsed="1"/>
+    <w:lsdException w:name="index 6" w:semiHidden="1" w:unhideWhenUsed="1"/>
+    <w:lsdException w:name="index 7" w:semiHidden="1" w:unhideWhenUsed="1"/>
+    <w:lsdException w:name="index 8" w:semiHidden="1" w:unhideWhenUsed="1"/>
+    <w:lsdException w:name="index 9" w:semiHidden="1" w:unhideWhenUsed="1"/>
+    <w:lsdException w:name="toc 1" w:semiHidden="1" w:uiPriority="39" w:unhideWhenUsed="1"/>
+    <w:lsdException w:name="toc 2" w:semiHidden="1" w:uiPriority="39" w:unhideWhenUsed="1"/>
+    <w:lsdException w:name="toc 3" w:semiHidden="1" w:uiPriority="39" w:unhideWhenUsed="1"/>
+    <w:lsdException w:name="toc 4" w:semiHidden="1" w:uiPriority="39" w:unhideWhenUsed="1"/>
+    <w:lsdException w:name="toc 5" w:semiHidden="1" w:uiPriority="39" w:unhideWhenUsed="1"/>
+    <w:lsdException w:name="toc 6" w:semiHidden="1" w:uiPriority="39" w:unhideWhenUsed="1"/>
+    <w:lsdException w:name="toc 7" w:semiHidden="1" w:uiPriority="39" w:unhideWhenUsed="1"/>
+    <w:lsdException w:name="toc 8" w:semiHidden="1" w:uiPriority="39" w:unhideWhenUsed="1"/>
+    <w:lsdException w:name="toc 9" w:semiHidden="1" w:uiPriority="39" w:unhideWhenUsed="1"/>
+    <w:lsdException w:name="Normal Indent" w:semiHidden="1" w:unhideWhenUsed="1"/>
+    <w:lsdException w:name="footnote text" w:semiHidden="1" w:unhideWhenUsed="1"/>
+    <w:lsdException w:name="annotation text" w:semiHidden="1" w:unhideWhenUsed="1"/>
+    <w:lsdException w:name="header" w:semiHidden="1" w:unhideWhenUsed="1"/>
+    <w:lsdException w:name="footer" w:semiHidden="1" w:unhideWhenUsed="1"/>
+    <w:lsdException w:name="index heading" w:semiHidden="1" w:unhideWhenUsed="1"/>
+    <w:lsdException w:name="caption" w:semiHidden="1" w:uiPriority="35" w:unhideWhenUsed="1" w:qFormat="1"/>
+    <w:lsdException w:name="table of figures" w:semiHidden="1" w:unhideWhenUsed="1"/>
+    <w:lsdException w:name="envelope address" w:semiHidden="1" w:unhideWhenUsed="1"/>
+    <w:lsdException w:name="envelope return" w:semiHidden="1" w:unhideWhenUsed="1"/>
+    <w:lsdException w:name="footnote reference" w:semiHidden="1" w:unhideWhenUsed="1"/>
+    <w:lsdException w:name="annotation reference" w:semiHidden="1" w:unhideWhenUsed="1"/>
+    <w:lsdException w:name="line number" w:semiHidden="1" w:unhideWhenUsed="1"/>
+    <w:lsdException w:name="page number" w:semiHidden="1" w:unhideWhenUsed="1"/>
+    <w:lsdException w:name="endnote reference" w:semiHidden="1" w:unhideWhenUsed="1"/>
+    <w:lsdException w:name="endnote text" w:semiHidden="1" w:unhideWhenUsed="1"/>
+    <w:lsdException w:name="table of authorities" w:semiHidden="1" w:unhideWhenUsed="1"/>
+    <w:lsdException w:name="macro" w:semiHidden="1" w:unhideWhenUsed="1"/>
+    <w:lsdException w:name="toa heading" w:semiHidden="1" w:unhideWhenUsed="1"/>
+    <w:lsdException w:name="List" w:semiHidden="1" w:unhideWhenUsed="1"/>
+    <w:lsdException w:name="List Bullet" w:semiHidden="1" w:unhideWhenUsed="1"/>
+    <w:lsdException w:name="List Number" w:semiHidden="1" w:unhideWhenUsed="1"/>
+    <w:lsdException w:name="List 2" w:semiHidden="1" w:unhideWhenUsed="1"/>
+    <w:lsdException w:name="List 3" w:semiHidden="1" w:unhideWhenUsed="1"/>
+    <w:lsdException w:name="List 4" w:semiHidden="1" w:unhideWhenUsed="1"/>
+    <w:lsdException w:name="List 5" w:semiHidden="1" w:unhideWhenUsed="1"/>
+    <w:lsdException w:name="List Bullet 2" w:semiHidden="1" w:unhideWhenUsed="1"/>
+    <w:lsdException w:name="List Bullet 3" w:semiHidden="1" w:unhideWhenUsed="1"/>
+    <w:lsdException w:name="List Bullet 4" w:semiHidden="1" w:unhideWhenUsed="1"/>
+    <w:lsdException w:name="List Bullet 5" w:semiHidden="1" w:unhideWhenUsed="1"/>
+    <w:lsdException w:name="List Number 2" w:semiHidden="1" w:unhideWhenUsed="1"/>
+    <w:lsdException w:name="List Number 3" w:semiHidden="1" w:unhideWhenUsed="1"/>
+    <w:lsdException w:name="List Number 4" w:semiHidden="1" w:unhideWhenUsed="1"/>
+    <w:lsdException w:name="List Number 5" w:semiHidden="1" w:unhideWhenUsed="1"/>
+    <w:lsdException w:name="Title" w:uiPriority="10" w:qFormat="1"/>
+    <w:lsdException w:name="Closing" w:semiHidden="1" w:unhideWhenUsed="1"/>
+    <w:lsdException w:name="Signature" w:semiHidden="1" w:unhideWhenUsed="1"/>
+    <w:lsdException w:name="Default Paragraph Font" w:semiHidden="1" w:uiPriority="1" w:unhideWhenUsed="1"/>
+    <w:lsdException w:name="Body Text" w:semiHidden="1" w:unhideWhenUsed="1"/>
+    <w:lsdException w:name="Body Text Indent" w:semiHidden="1" w:unhideWhenUsed="1"/>
+    <w:lsdException w:name="List Continue" w:semiHidden="1" w:unhideWhenUsed="1"/>
+    <w:lsdException w:name="List Continue 2" w:semiHidden="1" w:unhideWhenUsed="1"/>
+    <w:lsdException w:name="List Continue 3" w:semiHidden="1" w:unhideWhenUsed="1"/>
+    <w:lsdException w:name="List Continue 4" w:semiHidden="1" w:unhideWhenUsed="1"/>
+    <w:lsdException w:name="List Continue 5" w:semiHidden="1" w:unhideWhenUsed="1"/>
+    <w:lsdException w:name="Message Header" w:semiHidden="1" w:unhideWhenUsed="1"/>
+    <w:lsdException w:name="Subtitle" w:uiPriority="11" w:qFormat="1"/>
+    <w:lsdException w:name="Salutation" w:semiHidden="1" w:unhideWhenUsed="1"/>
+    <w:lsdException w:name="Date" w:semiHidden="1" w:unhideWhenUsed="1"/>
+    <w:lsdException w:name="Body Text First Indent" w:semiHidden="1" w:unhideWhenUsed="1"/>
+    <w:lsdException w:name="Body Text First Indent 2" w:semiHidden="1" w:unhideWhenUsed="1"/>
+    <w:lsdException w:name="Note Heading" w:semiHidden="1" w:unhideWhenUsed="1"/>
+    <w:lsdException w:name="Body Text 2" w:semiHidden="1" w:unhideWhenUsed="1"/>
+    <w:lsdException w:name="Body Text 3" w:semiHidden="1" w:unhideWhenUsed="1"/>
+    <w:lsdException w:name="Body Text Indent 2" w:semiHidden="1" w:unhideWhenUsed="1"/>
+    <w:lsdException w:name="Body Text Indent 3" w:semiHidden="1" w:unhideWhenUsed="1"/>
+    <w:lsdException w:name="Block Text" w:semiHidden="1" w:unhideWhenUsed="1"/>
+    <w:lsdException w:name="Hyperlink" w:semiHidden="1" w:unhideWhenUsed="1"/>
+    <w:lsdException w:name="FollowedHyperlink" w:semiHidden="1" w:unhideWhenUsed="1"/>
+    <w:lsdException w:name="Strong" w:uiPriority="22" w:qFormat="1"/>
+    <w:lsdException w:name="Emphasis" w:uiPriority="20" w:qFormat="1"/>
+    <w:lsdException w:name="Document Map" w:semiHidden="1" w:unhideWhenUsed="1"/>
+    <w:lsdException w:name="Plain Text" w:semiHidden="1" w:unhideWhenUsed="1"/>
+    <w:lsdException w:name="E-mail Signature" w:semiHidden="1" w:unhideWhenUsed="1"/>
+    <w:lsdException w:name="HTML Top of Form" w:semiHidden="1" w:unhideWhenUsed="1"/>
+    <w:lsdException w:name="HTML Bottom of Form" w:semiHidden="1" w:unhideWhenUsed="1"/>
+    <w:lsdException w:name="Normal (Web)" w:semiHidden="1" w:unhideWhenUsed="1"/>
+    <w:lsdException w:name="HTML Acronym" w:semiHidden="1" w:unhideWhenUsed="1"/>
+    <w:lsdException w:name="HTML Address" w:semiHidden="1" w:unhideWhenUsed="1"/>
+    <w:lsdException w:name="HTML Cite" w:semiHidden="1" w:unhideWhenUsed="1"/>
+    <w:lsdException w:name="HTML Code" w:semiHidden="1" w:unhideWhenUsed="1"/>
+    <w:lsdException w:name="HTML Definition" w:semiHidden="1" w:unhideWhenUsed="1"/>
+    <w:lsdException w:name="HTML Keyboard" w:semiHidden="1" w:unhideWhenUsed="1"/>
+    <w:lsdException w:name="HTML Preformatted" w:semiHidden="1" w:unhideWhenUsed="1"/>
+    <w:lsdException w:name="HTML Sample" w:semiHidden="1" w:unhideWhenUsed="1"/>
+    <w:lsdException w:name="HTML Typewriter" w:semiHidden="1" w:unhideWhenUsed="1"/>
+    <w:lsdException w:name="HTML Variable" w:semiHidden="1" w:unhideWhenUsed="1"/>
+    <w:lsdException w:name="Normal Table" w:semiHidden="1" w:unhideWhenUsed="1"/>
+    <w:lsdException w:name="annotation subject" w:semiHidden="1" w:unhideWhenUsed="1"/>
+    <w:lsdException w:name="No List" w:semiHidden="1" w:unhideWhenUsed="1"/>
+    <w:lsdException w:name="Outline List 1" w:semiHidden="1" w:unhideWhenUsed="1"/>
+    <w:lsdException w:name="Outline List 2" w:semiHidden="1" w:unhideWhenUsed="1"/>
+    <w:lsdException w:name="Outline List 3" w:semiHidden="1" w:unhideWhenUsed="1"/>
+    <w:lsdException w:name="Table Simple 1" w:semiHidden="1" w:unhideWhenUsed="1"/>
+    <w:lsdException w:name="Table Simple 2" w:semiHidden="1" w:unhideWhenUsed="1"/>
+    <w:lsdException w:name="Table Simple 3" w:semiHidden="1" w:unhideWhenUsed="1"/>
+    <w:lsdException w:name="Table Classic 1" w:semiHidden="1" w:unhideWhenUsed="1"/>
+    <w:lsdException w:name="Table Classic 2" w:semiHidden="1" w:unhideWhenUsed="1"/>
+    <w:lsdException w:name="Table Classic 3" w:semiHidden="1" w:unhideWhenUsed="1"/>
+    <w:lsdException w:name="Table Classic 4" w:semiHidden="1" w:unhideWhenUsed="1"/>
+    <w:lsdException w:name="Table Colorful 1" w:semiHidden="1" w:unhideWhenUsed="1"/>
+    <w:lsdException w:name="Table Colorful 2" w:semiHidden="1" w:unhideWhenUsed="1"/>
+    <w:lsdException w:name="Table Colorful 3" w:semiHidden="1" w:unhideWhenUsed="1"/>
+    <w:lsdException w:name="Table Columns 1" w:semiHidden="1" w:unhideWhenUsed="1"/>
+    <w:lsdException w:name="Table Columns 2" w:semiHidden="1" w:unhideWhenUsed="1"/>
+    <w:lsdException w:name="Table Columns 3" w:semiHidden="1" w:unhideWhenUsed="1"/>
+    <w:lsdException w:name="Table Columns 4" w:semiHidden="1" w:unhideWhenUsed="1"/>
+    <w:lsdException w:name="Table Columns 5" w:semiHidden="1" w:unhideWhenUsed="1"/>
+    <w:lsdException w:name="Table Grid 1" w:semiHidden="1" w:unhideWhenUsed="1"/>
+    <w:lsdException w:name="Table Grid 2" w:semiHidden="1" w:unhideWhenUsed="1"/>
+    <w:lsdException w:name="Table Grid 3" w:semiHidden="1" w:unhideWhenUsed="1"/>
+    <w:lsdException w:name="Table Grid 4" w:semiHidden="1" w:unhideWhenUsed="1"/>
+    <w:lsdException w:name="Table Grid 5" w:semiHidden="1" w:unhideWhenUsed="1"/>
+    <w:lsdException w:name="Table Grid 6" w:semiHidden="1" w:unhideWhenUsed="1"/>
+    <w:lsdException w:name="Table Grid 7" w:semiHidden="1" w:unhideWhenUsed="1"/>
+    <w:lsdException w:name="Table Grid 8" w:semiHidden="1" w:unhideWhenUsed="1"/>
+    <w:lsdException w:name="Table List 1" w:semiHidden="1" w:unhideWhenUsed="1"/>
+    <w:lsdException w:name="Table List 2" w:semiHidden="1" w:unhideWhenUsed="1"/>
+    <w:lsdException w:name="Table List 3" w:semiHidden="1" w:unhideWhenUsed="1"/>
+    <w:lsdException w:name="Table List 4" w:semiHidden="1" w:unhideWhenUsed="1"/>
+    <w:lsdException w:name="Table List 5" w:semiHidden="1" w:unhideWhenUsed="1"/>
+    <w:lsdException w:name="Table List 6" w:semiHidden="1" w:unhideWhenUsed="1"/>
+    <w:lsdException w:name="Table List 7" w:semiHidden="1" w:unhideWhenUsed="1"/>
+    <w:lsdException w:name="Table List 8" w:semiHidden="1" w:unhideWhenUsed="1"/>
+    <w:lsdException w:name="Table 3D effects 1" w:semiHidden="1" w:unhideWhenUsed="1"/>
+    <w:lsdException w:name="Table 3D effects 2" w:semiHidden="1" w:unhideWhenUsed="1"/>
+    <w:lsdException w:name="Table 3D effects 3" w:semiHidden="1" w:unhideWhenUsed="1"/>
+    <w:lsdException w:name="Table Contemporary" w:semiHidden="1" w:unhideWhenUsed="1"/>
+    <w:lsdException w:name="Table Elegant" w:semiHidden="1" w:unhideWhenUsed="1"/>
+    <w:lsdException w:name="Table Professional" w:semiHidden="1" w:unhideWhenUsed="1"/>
+    <w:lsdException w:name="Table Subtle 1" w:semiHidden="1" w:unhideWhenUsed="1"/>
+    <w:lsdException w:name="Table Subtle 2" w:semiHidden="1" w:unhideWhenUsed="1"/>
+    <w:lsdException w:name="Table Web 1" w:semiHidden="1" w:unhideWhenUsed="1"/>
+    <w:lsdException w:name="Table Web 2" w:semiHidden="1" w:unhideWhenUsed="1"/>
+    <w:lsdException w:name="Table Web 3" w:semiHidden="1" w:unhideWhenUsed="1"/>
+    <w:lsdException w:name="Balloon Text" w:semiHidden="1" w:unhideWhenUsed="1"/>
+    <w:lsdException w:name="Table Grid" w:uiPriority="39"/>
+    <w:lsdException w:name="Table Theme" w:semiHidden="1" w:unhideWhenUsed="1"/>
+    <w:lsdException w:name="Placeholder Text" w:semiHidden="1"/>
+    <w:lsdException w:name="No Spacing" w:uiPriority="1" w:qFormat="1"/>
+    <w:lsdException w:name="Light Shading" w:uiPriority="60"/>
+    <w:lsdException w:name="Light List" w:uiPriority="61"/>
+    <w:lsdException w:name="Light Grid" w:uiPriority="62"/>
+    <w:lsdException w:name="Medium Shading 1" w:uiPriority="63"/>
+    <w:lsdException w:name="Medium Shading 2" w:uiPriority="64"/>
+    <w:lsdException w:name="Medium List 1" w:uiPriority="65"/>
+    <w:lsdException w:name="Medium List 2" w:uiPriority="66"/>
+    <w:lsdException w:name="Medium Grid 1" w:uiPriority="67"/>
+    <w:lsdException w:name="Medium Grid 2" w:uiPriority="68"/>
+    <w:lsdException w:name="Medium Grid 3" w:uiPriority="69"/>
+    <w:lsdException w:name="Dark List" w:uiPriority="70"/>
+    <w:lsdException w:name="Colorful Shading" w:uiPriority="71"/>
+    <w:lsdException w:name="Colorful List" w:uiPriority="72"/>
+    <w:lsdException w:name="Colorful Grid" w:uiPriority="73"/>
+    <w:lsdException w:name="Light Shading Accent 1" w:uiPriority="60"/>
+    <w:lsdException w:name="Light List Accent 1" w:uiPriority="61"/>
+    <w:lsdException w:name="Light Grid Accent 1" w:uiPriority="62"/>
+    <w:lsdException w:name="Medium Shading 1 Accent 1" w:uiPriority="63"/>
+    <w:lsdException w:name="Medium Shading 2 Accent 1" w:uiPriority="64"/>
+    <w:lsdException w:name="Medium List 1 Accent 1" w:uiPriority="65"/>
+    <w:lsdException w:name="Revision" w:semiHidden="1"/>
+    <w:lsdException w:name="List Paragraph" w:uiPriority="34" w:qFormat="1"/>
+    <w:lsdException w:name="Quote" w:uiPriority="29" w:qFormat="1"/>
+    <w:lsdException w:name="Intense Quote" w:uiPriority="30" w:qFormat="1"/>
+    <w:lsdException w:name="Medium List 2 Accent 1" w:uiPriority="66"/>
+    <w:lsdException w:name="Medium Grid 1 Accent 1" w:uiPriority="67"/>
+    <w:lsdException w:name="Medium Grid 2 Accent 1" w:uiPriority="68"/>
+    <w:lsdException w:name="Medium Grid 3 Accent 1" w:uiPriority="69"/>
+    <w:lsdException w:name="Dark List Accent 1" w:uiPriority="70"/>
+    <w:lsdException w:name="Colorful Shading Accent 1" w:uiPriority="71"/>
+    <w:lsdException w:name="Colorful List Accent 1" w:uiPriority="72"/>
+    <w:lsdException w:name="Colorful Grid Accent 1" w:uiPriority="73"/>
+    <w:lsdException w:name="Light Shading Accent 2" w:uiPriority="60"/>
+    <w:lsdException w:name="Light List Accent 2" w:uiPriority="61"/>
+    <w:lsdException w:name="Light Grid Accent 2" w:uiPriority="62"/>
+    <w:lsdException w:name="Medium Shading 1 Accent 2" w:uiPriority="63"/>
+    <w:lsdException w:name="Medium Shading 2 Accent 2" w:uiPriority="64"/>
+    <w:lsdException w:name="Medium List 1 Accent 2" w:uiPriority="65"/>
+    <w:lsdException w:name="Medium List 2 Accent 2" w:uiPriority="66"/>
+    <w:lsdException w:name="Medium Grid 1 Accent 2" w:uiPriority="67"/>
+    <w:lsdException w:name="Medium Grid 2 Accent 2" w:uiPriority="68"/>
+    <w:lsdException w:name="Medium Grid 3 Accent 2" w:uiPriority="69"/>
+    <w:lsdException w:name="Dark List Accent 2" w:uiPriority="70"/>
+    <w:lsdException w:name="Colorful Shading Accent 2" w:uiPriority="71"/>
+    <w:lsdException w:name="Colorful List Accent 2" w:uiPriority="72"/>
+    <w:lsdException w:name="Colorful Grid Accent 2" w:uiPriority="73"/>
+    <w:lsdException w:name="Light Shading Accent 3" w:uiPriority="60"/>
+    <w:lsdException w:name="Light List Accent 3" w:uiPriority="61"/>
+    <w:lsdException w:name="Light Grid Accent 3" w:uiPriority="62"/>
+    <w:lsdException w:name="Medium Shading 1 Accent 3" w:uiPriority="63"/>
+    <w:lsdException w:name="Medium Shading 2 Accent 3" w:uiPriority="64"/>
+    <w:lsdException w:name="Medium List 1 Accent 3" w:uiPriority="65"/>
+    <w:lsdException w:name="Medium List 2 Accent 3" w:uiPriority="66"/>
+    <w:lsdException w:name="Medium Grid 1 Accent 3" w:uiPriority="67"/>
+    <w:lsdException w:name="Medium Grid 2 Accent 3" w:uiPriority="68"/>
+    <w:lsdException w:name="Medium Grid 3 Accent 3" w:uiPriority="69"/>
+    <w:lsdException w:name="Dark List Accent 3" w:uiPriority="70"/>
+    <w:lsdException w:name="Colorful Shading Accent 3" w:uiPriority="71"/>
+    <w:lsdException w:name="Colorful List Accent 3" w:uiPriority="72"/>
+    <w:lsdException w:name="Colorful Grid Accent 3" w:uiPriority="73"/>
+    <w:lsdException w:name="Light Shading Accent 4" w:uiPriority="60"/>
+    <w:lsdException w:name="Light List Accent 4" w:uiPriority="61"/>
+    <w:lsdException w:name="Light Grid Accent 4" w:uiPriority="62"/>
+    <w:lsdException w:name="Medium Shading 1 Accent 4" w:uiPriority="63"/>
+    <w:lsdException w:name="Medium Shading 2 Accent 4" w:uiPriority="64"/>
+    <w:lsdException w:name="Medium List 1 Accent 4" w:uiPriority="65"/>
+    <w:lsdException w:name="Medium List 2 Accent 4" w:uiPriority="66"/>
+    <w:lsdException w:name="Medium Grid 1 Accent 4" w:uiPriority="67"/>
+    <w:lsdException w:name="Medium Grid 2 Accent 4" w:uiPriority="68"/>
+    <w:lsdException w:name="Medium Grid 3 Accent 4" w:uiPriority="69"/>
+    <w:lsdException w:name="Dark List Accent 4" w:uiPriority="70"/>
+    <w:lsdException w:name="Colorful Shading Accent 4" w:uiPriority="71"/>
+    <w:lsdException w:name="Colorful List Accent 4" w:uiPriority="72"/>
+    <w:lsdException w:name="Colorful Grid Accent 4" w:uiPriority="73"/>
+    <w:lsdException w:name="Light Shading Accent 5" w:uiPriority="60"/>
+    <w:lsdException w:name="Light List Accent 5" w:uiPriority="61"/>
+    <w:lsdException w:name="Light Grid Accent 5" w:uiPriority="62"/>
+    <w:lsdException w:name="Medium Shading 1 Accent 5" w:uiPriority="63"/>
+    <w:lsdException w:name="Medium Shading 2 Accent 5" w:uiPriority="64"/>
+    <w:lsdException w:name="Medium List 1 Accent 5" w:uiPriority="65"/>
+    <w:lsdException w:name="Medium List 2 Accent 5" w:uiPriority="66"/>
+    <w:lsdException w:name="Medium Grid 1 Accent 5" w:uiPriority="67"/>
+    <w:lsdException w:name="Medium Grid 2 Accent 5" w:uiPriority="68"/>
+    <w:lsdException w:name="Medium Grid 3 Accent 5" w:uiPriority="69"/>
+    <w:lsdException w:name="Dark List Accent 5" w:uiPriority="70"/>
+    <w:lsdException w:name="Colorful Shading Accent 5" w:uiPriority="71"/>
+    <w:lsdException w:name="Colorful List Accent 5" w:uiPriority="72"/>
+    <w:lsdException w:name="Colorful Grid Accent 5" w:uiPriority="73"/>
+    <w:lsdException w:name="Light Shading Accent 6" w:uiPriority="60"/>
+    <w:lsdException w:name="Light List Accent 6" w:uiPriority="61"/>
+    <w:lsdException w:name="Light Grid Accent 6" w:uiPriority="62"/>
+    <w:lsdException w:name="Medium Shading 1 Accent 6" w:uiPriority="63"/>
+    <w:lsdException w:name="Medium Shading 2 Accent 6" w:uiPriority="64"/>
+    <w:lsdException w:name="Medium List 1 Accent 6" w:uiPriority="65"/>
+    <w:lsdException w:name="Medium List 2 Accent 6" w:uiPriority="66"/>
+    <w:lsdException w:name="Medium Grid 1 Accent 6" w:uiPriority="67"/>
+    <w:lsdException w:name="Medium Grid 2 Accent 6" w:uiPriority="68"/>
+    <w:lsdException w:name="Medium Grid 3 Accent 6" w:uiPriority="69"/>
+    <w:lsdException w:name="Dark List Accent 6" w:uiPriority="70"/>
+    <w:lsdException w:name="Colorful Shading Accent 6" w:uiPriority="71"/>
+    <w:lsdException w:name="Colorful List Accent 6" w:uiPriority="72"/>
+    <w:lsdException w:name="Colorful Grid Accent 6" w:uiPriority="73"/>
+    <w:lsdException w:name="Subtle Emphasis" w:uiPriority="19" w:qFormat="1"/>
+    <w:lsdException w:name="Intense Emphasis" w:uiPriority="21" w:qFormat="1"/>
+    <w:lsdException w:name="Subtle Reference" w:uiPriority="31" w:qFormat="1"/>
+    <w:lsdException w:name="Intense Reference" w:uiPriority="32" w:qFormat="1"/>
+    <w:lsdException w:name="Book Title" w:uiPriority="33" w:qFormat="1"/>
+    <w:lsdException w:name="Bibliography" w:semiHidden="1" w:uiPriority="37" w:unhideWhenUsed="1"/>
+    <w:lsdException w:name="TOC Heading" w:semiHidden="1" w:uiPriority="39" w:unhideWhenUsed="1" w:qFormat="1"/>
+    <w:lsdException w:name="Plain Table 1" w:uiPriority="41"/>
+    <w:lsdException w:name="Plain Table 2" w:uiPriority="42"/>
+    <w:lsdException w:name="Plain Table 3" w:uiPriority="43"/>
+    <w:lsdException w:name="Plain Table 4" w:uiPriority="44"/>
+    <w:lsdException w:name="Plain Table 5" w:uiPriority="45"/>
+    <w:lsdException w:name="Grid Table Light" w:uiPriority="40"/>
+    <w:lsdException w:name="Grid Table 1 Light" w:uiPriority="46"/>
+    <w:lsdException w:name="Grid Table 2" w:uiPriority="47"/>
+    <w:lsdException w:name="Grid Table 3" w:uiPriority="48"/>
+    <w:lsdException w:name="Grid Table 4" w:uiPriority="49"/>
+    <w:lsdException w:name="Grid Table 5 Dark" w:uiPriority="50"/>
+    <w:lsdException w:name="Grid Table 6 Colorful" w:uiPriority="51"/>
+    <w:lsdException w:name="Grid Table 7 Colorful" w:uiPriority="52"/>
+    <w:lsdException w:name="Grid Table 1 Light Accent 1" w:uiPriority="46"/>
+    <w:lsdException w:name="Grid Table 2 Accent 1" w:uiPriority="47"/>
+    <w:lsdException w:name="Grid Table 3 Accent 1" w:uiPriority="48"/>
+    <w:lsdException w:name="Grid Table 4 Accent 1" w:uiPriority="49"/>
+    <w:lsdException w:name="Grid Table 5 Dark Accent 1" w:uiPriority="50"/>
+    <w:lsdException w:name="Grid Table 6 Colorful Accent 1" w:uiPriority="51"/>
+    <w:lsdException w:name="Grid Table 7 Colorful Accent 1" w:uiPriority="52"/>
+    <w:lsdException w:name="Grid Table 1 Light Accent 2" w:uiPriority="46"/>
+    <w:lsdException w:name="Grid Table 2 Accent 2" w:uiPriority="47"/>
+    <w:lsdException w:name="Grid Table 3 Accent 2" w:uiPriority="48"/>
+    <w:lsdException w:name="Grid Table 4 Accent 2" w:uiPriority="49"/>
+    <w:lsdException w:name="Grid Table 5 Dark Accent 2" w:uiPriority="50"/>
+    <w:lsdException w:name="Grid Table 6 Colorful Accent 2" w:uiPriority="51"/>
+    <w:lsdException w:name="Grid Table 7 Colorful Accent 2" w:uiPriority="52"/>
+    <w:lsdException w:name="Grid Table 1 Light Accent 3" w:uiPriority="46"/>
+    <w:lsdException w:name="Grid Table 2 Accent 3" w:uiPriority="47"/>
+    <w:lsdException w:name="Grid Table 3 Accent 3" w:uiPriority="48"/>
+    <w:lsdException w:name="Grid Table 4 Accent 3" w:uiPriority="49"/>
+    <w:lsdException w:name="Grid Table 5 Dark Accent 3" w:uiPriority="50"/>
+    <w:lsdException w:name="Grid Table 6 Colorful Accent 3" w:uiPriority="51"/>
+    <w:lsdException w:name="Grid Table 7 Colorful Accent 3" w:uiPriority="52"/>
+    <w:lsdException w:name="Grid Table 1 Light Accent 4" w:uiPriority="46"/>
+    <w:lsdException w:name="Grid Table 2 Accent 4" w:uiPriority="47"/>
+    <w:lsdException w:name="Grid Table 3 Accent 4" w:uiPriority="48"/>
+    <w:lsdException w:name="Grid Table 4 Accent 4" w:uiPriority="49"/>
+    <w:lsdException w:name="Grid Table 5 Dark Accent 4" w:uiPriority="50"/>
+    <w:lsdException w:name="Grid Table 6 Colorful Accent 4" w:uiPriority="51"/>
+    <w:lsdException w:name="Grid Table 7 Colorful Accent 4" w:uiPriority="52"/>
+    <w:lsdException w:name="Grid Table 1 Light Accent 5" w:uiPriority="46"/>
+    <w:lsdException w:name="Grid Table 2 Accent 5" w:uiPriority="47"/>
+    <w:lsdException w:name="Grid Table 3 Accent 5" w:uiPriority="48"/>
+    <w:lsdException w:name="Grid Table 4 Accent 5" w:uiPriority="49"/>
+    <w:lsdException w:name="Grid Table 5 Dark Accent 5" w:uiPriority="50"/>
+    <w:lsdException w:name="Grid Table 6 Colorful Accent 5" w:uiPriority="51"/>
+    <w:lsdException w:name="Grid Table 7 Colorful Accent 5" w:uiPriority="52"/>
+    <w:lsdException w:name="Grid Table 1 Light Accent 6" w:uiPriority="46"/>
+    <w:lsdException w:name="Grid Table 2 Accent 6" w:uiPriority="47"/>
+    <w:lsdException w:name="Grid Table 3 Accent 6" w:uiPriority="48"/>
+    <w:lsdException w:name="Grid Table 4 Accent 6" w:uiPriority="49"/>
+    <w:lsdException w:name="Grid Table 5 Dark Accent 6" w:uiPriority="50"/>
+    <w:lsdException w:name="Grid Table 6 Colorful Accent 6" w:uiPriority="51"/>
+    <w:lsdException w:name="Grid Table 7 Colorful Accent 6" w:uiPriority="52"/>
+    <w:lsdException w:name="List Table 1 Light" w:uiPriority="46"/>
+    <w:lsdException w:name="List Table 2" w:uiPriority="47"/>
+    <w:lsdException w:name="List Table 3" w:uiPriority="48"/>
+    <w:lsdException w:name="List Table 4" w:uiPriority="49"/>
+    <w:lsdException w:name="List Table 5 Dark" w:uiPriority="50"/>
+    <w:lsdException w:name="List Table 6 Colorful" w:uiPriority="51"/>
+    <w:lsdException w:name="List Table 7 Colorful" w:uiPriority="52"/>
+    <w:lsdException w:name="List Table 1 Light Accent 1" w:uiPriority="46"/>
+    <w:lsdException w:name="List Table 2 Accent 1" w:uiPriority="47"/>
+    <w:lsdException w:name="List Table 3 Accent 1" w:uiPriority="48"/>
+    <w:lsdException w:name="List Table 4 Accent 1" w:uiPriority="49"/>
+    <w:lsdException w:name="List Table 5 Dark Accent 1" w:uiPriority="50"/>
+    <w:lsdException w:name="List Table 6 Colorful Accent 1" w:uiPriority="51"/>
+    <w:lsdException w:name="List Table 7 Colorful Accent 1" w:uiPriority="52"/>
+    <w:lsdException w:name="List Table 1 Light Accent 2" w:uiPriority="46"/>
+    <w:lsdException w:name="List Table 2 Accent 2" w:uiPriority="47"/>
+    <w:lsdException w:name="List Table 3 Accent 2" w:uiPriority="48"/>
+    <w:lsdException w:name="List Table 4 Accent 2" w:uiPriority="49"/>
+    <w:lsdException w:name="List Table 5 Dark Accent 2" w:uiPriority="50"/>
+    <w:lsdException w:name="List Table 6 Colorful Accent 2" w:uiPriority="51"/>
+    <w:lsdException w:name="List Table 7 Colorful Accent 2" w:uiPriority="52"/>
+    <w:lsdException w:name="List Table 1 Light Accent 3" w:uiPriority="46"/>
+    <w:lsdException w:name="List Table 2 Accent 3" w:uiPriority="47"/>
+    <w:lsdException w:name="List Table 3 Accent 3" w:uiPriority="48"/>
+    <w:lsdException w:name="List Table 4 Accent 3" w:uiPriority="49"/>
+    <w:lsdException w:name="List Table 5 Dark Accent 3" w:uiPriority="50"/>
+    <w:lsdException w:name="List Table 6 Colorful Accent 3" w:uiPriority="51"/>
+    <w:lsdException w:name="List Table 7 Colorful Accent 3" w:uiPriority="52"/>
+    <w:lsdException w:name="List Table 1 Light Accent 4" w:uiPriority="46"/>
+    <w:lsdException w:name="List Table 2 Accent 4" w:uiPriority="47"/>
+    <w:lsdException w:name="List Table 3 Accent 4" w:uiPriority="48"/>
+    <w:lsdException w:name="List Table 4 Accent 4" w:uiPriority="49"/>
+    <w:lsdException w:name="List Table 5 Dark Accent 4" w:uiPriority="50"/>
+    <w:lsdException w:name="List Table 6 Colorful Accent 4" w:uiPriority="51"/>
+    <w:lsdException w:name="List Table 7 Colorful Accent 4" w:uiPriority="52"/>
+    <w:lsdException w:name="List Table 1 Light Accent 5" w:uiPriority="46"/>
+    <w:lsdException w:name="List Table 2 Accent 5" w:uiPriority="47"/>
+    <w:lsdException w:name="List Table 3 Accent 5" w:uiPriority="48"/>
+    <w:lsdException w:name="List Table 4 Accent 5" w:uiPriority="49"/>
+    <w:lsdException w:name="List Table 5 Dark Accent 5" w:uiPriority="50"/>
+    <w:lsdException w:name="List Table 6 Colorful Accent 5" w:uiPriority="51"/>
+    <w:lsdException w:name="List Table 7 Colorful Accent 5" w:uiPriority="52"/>
+    <w:lsdException w:name="List Table 1 Light Accent 6" w:uiPriority="46"/>
+    <w:lsdException w:name="List Table 2 Accent 6" w:uiPriority="47"/>
+    <w:lsdException w:name="List Table 3 Accent 6" w:uiPriority="48"/>
+    <w:lsdException w:name="List Table 4 Accent 6" w:uiPriority="49"/>
+    <w:lsdException w:name="List Table 5 Dark Accent 6" w:uiPriority="50"/>
+    <w:lsdException w:name="List Table 6 Colorful Accent 6" w:uiPriority="51"/>
+    <w:lsdException w:name="List Table 7 Colorful Accent 6" w:uiPriority="52"/>
+    <w:lsdException w:name="Mention" w:semiHidden="1" w:unhideWhenUsed="1"/>
+    <w:lsdException w:name="Smart Hyperlink" w:semiHidden="1" w:unhideWhenUsed="1"/>
+    <w:lsdException w:name="Hashtag" w:semiHidden="1" w:unhideWhenUsed="1"/>
+    <w:lsdException w:name="Unresolved Mention" w:semiHidden="1" w:unhideWhenUsed="1"/>
+    <w:lsdException w:name="Smart Link" w:semiHidden="1" w:unhideWhenUsed="1"/>
+  </w:latentStyles>
+  <w:style w:type="paragraph" w:default="1" w:styleId="Normal">
+    <w:name w:val="Normal"/>
+    <w:qFormat/>
+  </w:style>
+  <w:style w:type="character" w:default="1" w:styleId="Fuentedeprrafopredeter">
+    <w:name w:val="Default Paragraph Font"/>
+    <w:uiPriority w:val="1"/>
+    <w:semiHidden/>
+    <w:unhideWhenUsed/>
+  </w:style>
+  <w:style w:type="table" w:default="1" w:styleId="Tablanormal">
+    <w:name w:val="Normal Table"/>
+    <w:uiPriority w:val="99"/>
+    <w:semiHidden/>
+    <w:unhideWhenUsed/>
+    <w:tblPr>
+      <w:tblInd w:w="0" w:type="dxa"/>
+      <w:tblCellMar>
+        <w:top w:w="0" w:type="dxa"/>
+        <w:left w:w="108" w:type="dxa"/>
+        <w:bottom w:w="0" w:type="dxa"/>
+        <w:right w:w="108" w:type="dxa"/>
+      </w:tblCellMar>
+    </w:tblPr>
+  </w:style>
+  <w:style w:type="numbering" w:default="1" w:styleId="Sinlista">
+    <w:name w:val="No List"/>
+    <w:uiPriority w:val="99"/>
+    <w:semiHidden/>
+    <w:unhideWhenUsed/>
+  </w:style>
+  <w:style w:type="character" w:styleId="Textodelmarcadordeposicin">
+    <w:name w:val="Placeholder Text"/>
+    <w:basedOn w:val="Fuentedeprrafopredeter"/>
+    <w:uiPriority w:val="99"/>
+    <w:semiHidden/>
+    <w:rsid w:val="00AB1315"/>
+    <w:rPr>
+      <w:color w:val="666666"/>
+    </w:rPr>
+  </w:style>
+  <w:style w:type="paragraph" w:customStyle="1" w:styleId="10B22BE866E04F058EE7D4DB34A1F1CF">
+    <w:name w:val="10B22BE866E04F058EE7D4DB34A1F1CF"/>
+    <w:rsid w:val="00AB1315"/>
+    <w:rPr>
+      <w:rFonts w:eastAsiaTheme="minorHAnsi"/>
+      <w:lang w:eastAsia="en-US"/>
+    </w:rPr>
+  </w:style>
+  <w:style w:type="paragraph" w:customStyle="1" w:styleId="AEB71A893C664955AAA38CFED397BD74">
+    <w:name w:val="AEB71A893C664955AAA38CFED397BD74"/>
+    <w:rsid w:val="00AB1315"/>
+    <w:rPr>
+      <w:rFonts w:eastAsiaTheme="minorHAnsi"/>
+      <w:lang w:eastAsia="en-US"/>
+    </w:rPr>
+  </w:style>
+  <w:style w:type="paragraph" w:customStyle="1" w:styleId="D91FE31DB68D44118780B26FD49A1930">
+    <w:name w:val="D91FE31DB68D44118780B26FD49A1930"/>
+    <w:rsid w:val="00AB1315"/>
+    <w:rPr>
+      <w:rFonts w:eastAsiaTheme="minorHAnsi"/>
+      <w:lang w:eastAsia="en-US"/>
+    </w:rPr>
+  </w:style>
+  <w:style w:type="paragraph" w:customStyle="1" w:styleId="B635217229DE4243BBD1456A73AE1A01">
+    <w:name w:val="B635217229DE4243BBD1456A73AE1A01"/>
+    <w:rsid w:val="00AB1315"/>
+  </w:style>
+  <w:style w:type="paragraph" w:customStyle="1" w:styleId="9CD66D18D2C640E6B70704B1A193BC04">
+    <w:name w:val="9CD66D18D2C640E6B70704B1A193BC04"/>
+    <w:rsid w:val="00AB1315"/>
+  </w:style>
+  <w:style w:type="paragraph" w:customStyle="1" w:styleId="A0EF1A7A11B344F38AE7A2EEBA386E39">
+    <w:name w:val="A0EF1A7A11B344F38AE7A2EEBA386E39"/>
+    <w:rsid w:val="00AB1315"/>
+  </w:style>
+  <w:style w:type="paragraph" w:customStyle="1" w:styleId="BDAA50A5586A48E68DCDBD6F9755926B">
+    <w:name w:val="BDAA50A5586A48E68DCDBD6F9755926B"/>
+    <w:rsid w:val="00AB1315"/>
+  </w:style>
+  <w:style w:type="paragraph" w:customStyle="1" w:styleId="F42401F6E2F04133BD2BB80233BE578F">
+    <w:name w:val="F42401F6E2F04133BD2BB80233BE578F"/>
+    <w:rsid w:val="00AB1315"/>
+  </w:style>
+  <w:style w:type="paragraph" w:customStyle="1" w:styleId="CF9633A7DBCB479E88D9AA2EFA635CBA">
+    <w:name w:val="CF9633A7DBCB479E88D9AA2EFA635CBA"/>
+    <w:rsid w:val="00AB1315"/>
+  </w:style>
+  <w:style w:type="paragraph" w:customStyle="1" w:styleId="B0B199CB86854597A1BC4FF4B65AC486">
+    <w:name w:val="B0B199CB86854597A1BC4FF4B65AC486"/>
+    <w:rsid w:val="00AB1315"/>
+  </w:style>
+</w:styles>
+</file>
+
+<file path=word/glossary/webSettings.xml><?xml version="1.0" encoding="utf-8"?>
+<w:webSettings xmlns:mc="http://schemas.openxmlformats.org/markup-compatibility/2006" xmlns:r="http://schemas.openxmlformats.org/officeDocument/2006/relationships" xmlns:w="http://schemas.openxmlformats.org/wordprocessingml/2006/main" xmlns:w14="http://schemas.microsoft.com/office/word/2010/wordml" xmlns:w15="http://schemas.microsoft.com/office/word/2012/wordml" xmlns:w16cex="http://schemas.microsoft.com/office/word/2018/wordml/cex" xmlns:w16cid="http://schemas.microsoft.com/office/word/2016/wordml/cid" xmlns:w16="http://schemas.microsoft.com/office/word/2018/wordml" xmlns:w16du="http://schemas.microsoft.com/office/word/2023/wordml/word16du" xmlns:w16sdtdh="http://schemas.microsoft.com/office/word/2020/wordml/sdtdatahash" xmlns:w16se="http://schemas.microsoft.com/office/word/2015/wordml/symex" mc:Ignorable="w14 w15 w16se w16cid w16 w16cex w16sdtdh w16du">
+  <w:optimizeForBrowser/>
+  <w:allowPNG/>
+</w:webSettings>
 </file>
 
 <file path=word/theme/theme1.xml><?xml version="1.0" encoding="utf-8"?>

</xml_diff>